<commit_message>
Docs: student 1 - entrega 3
</commit_message>
<xml_diff>
--- a/reports/Group/00 - Requirements - Group.docx
+++ b/reports/Group/00 - Requirements - Group.docx
@@ -123,6 +123,7 @@
               </w:rPr>
               <w:tab/>
             </w:r>
+            <w:permStart w:id="143746294" w:edGrp="everyone"/>
             <w:sdt>
               <w:sdtPr>
                 <w:rPr>
@@ -136,7 +137,6 @@
                 <w15:appearance w15:val="hidden"/>
                 <w:text/>
               </w:sdtPr>
-              <w:sdtEndPr/>
               <w:sdtContent>
                 <w:r>
                   <w:rPr>
@@ -158,6 +158,7 @@
                 </w:r>
               </w:sdtContent>
             </w:sdt>
+            <w:permEnd w:id="143746294"/>
           </w:p>
         </w:tc>
       </w:tr>
@@ -200,6 +201,7 @@
               </w:rPr>
               <w:tab/>
             </w:r>
+            <w:permStart w:id="420692352" w:edGrp="everyone"/>
             <w:sdt>
               <w:sdtPr>
                 <w:rPr>
@@ -213,13 +215,18 @@
                 <w15:appearance w15:val="hidden"/>
                 <w:text/>
               </w:sdtPr>
-              <w:sdtEndPr/>
               <w:sdtContent>
                 <w:r>
                   <w:rPr>
                     <w:rFonts w:asciiTheme="majorHAnsi" w:hAnsiTheme="majorHAnsi" w:cstheme="majorHAnsi"/>
                   </w:rPr>
-                  <w:t xml:space="preserve"> https://github.com/C1-058/Acme-ANS-D01</w:t>
+                  <w:t xml:space="preserve"> https://github.com/C1-058/Acme-ANS-D0</w:t>
+                </w:r>
+                <w:r>
+                  <w:rPr>
+                    <w:rFonts w:asciiTheme="majorHAnsi" w:hAnsiTheme="majorHAnsi" w:cstheme="majorHAnsi"/>
+                  </w:rPr>
+                  <w:t>3</w:t>
                 </w:r>
                 <w:r>
                   <w:rPr>
@@ -229,6 +236,7 @@
                 </w:r>
               </w:sdtContent>
             </w:sdt>
+            <w:permEnd w:id="420692352"/>
           </w:p>
         </w:tc>
       </w:tr>
@@ -280,6 +288,7 @@
               </w:rPr>
               <w:tab/>
             </w:r>
+            <w:permStart w:id="291510380" w:edGrp="everyone"/>
             <w:sdt>
               <w:sdtPr>
                 <w:rPr>
@@ -293,7 +302,6 @@
                 <w15:appearance w15:val="hidden"/>
                 <w:text/>
               </w:sdtPr>
-              <w:sdtEndPr/>
               <w:sdtContent>
                 <w:r>
                   <w:rPr>
@@ -310,6 +318,7 @@
               </w:sdtContent>
             </w:sdt>
           </w:p>
+          <w:permEnd w:id="291510380"/>
           <w:p>
             <w:pPr>
               <w:pStyle w:val="Sinespaciado"/>
@@ -339,6 +348,7 @@
               </w:rPr>
               <w:tab/>
             </w:r>
+            <w:permStart w:id="1364481481" w:edGrp="everyone"/>
             <w:sdt>
               <w:sdtPr>
                 <w:rPr>
@@ -352,7 +362,6 @@
                 <w15:appearance w15:val="hidden"/>
                 <w:text/>
               </w:sdtPr>
-              <w:sdtEndPr/>
               <w:sdtContent>
                 <w:r>
                   <w:rPr>
@@ -374,6 +383,7 @@
                 </w:r>
               </w:sdtContent>
             </w:sdt>
+            <w:permEnd w:id="1364481481"/>
           </w:p>
           <w:p>
             <w:pPr>
@@ -402,6 +412,7 @@
               </w:rPr>
               <w:tab/>
             </w:r>
+            <w:permStart w:id="1443845444" w:edGrp="everyone"/>
             <w:sdt>
               <w:sdtPr>
                 <w:rPr>
@@ -415,7 +426,6 @@
                 <w15:appearance w15:val="hidden"/>
                 <w:text/>
               </w:sdtPr>
-              <w:sdtEndPr/>
               <w:sdtContent>
                 <w:r>
                   <w:rPr>
@@ -425,6 +435,7 @@
                 </w:r>
               </w:sdtContent>
             </w:sdt>
+            <w:permEnd w:id="1443845444"/>
             <w:r>
               <w:rPr>
                 <w:rFonts w:asciiTheme="majorHAnsi" w:hAnsiTheme="majorHAnsi" w:cstheme="majorHAnsi"/>
@@ -453,6 +464,7 @@
               </w:rPr>
               <w:tab/>
             </w:r>
+            <w:permStart w:id="415123737" w:edGrp="everyone"/>
             <w:sdt>
               <w:sdtPr>
                 <w:rPr>
@@ -466,7 +478,6 @@
                 <w15:appearance w15:val="hidden"/>
                 <w:text/>
               </w:sdtPr>
-              <w:sdtEndPr/>
               <w:sdtContent>
                 <w:r>
                   <w:rPr>
@@ -484,10 +495,17 @@
                   <w:rPr>
                     <w:rFonts w:asciiTheme="majorHAnsi" w:hAnsiTheme="majorHAnsi" w:cstheme="majorHAnsi"/>
                   </w:rPr>
+                  <w:t>, tester</w:t>
+                </w:r>
+                <w:r>
+                  <w:rPr>
+                    <w:rFonts w:asciiTheme="majorHAnsi" w:hAnsiTheme="majorHAnsi" w:cstheme="majorHAnsi"/>
+                  </w:rPr>
                   <w:t xml:space="preserve"> </w:t>
                 </w:r>
               </w:sdtContent>
             </w:sdt>
+            <w:permEnd w:id="415123737"/>
           </w:p>
         </w:tc>
         <w:tc>
@@ -532,6 +550,12 @@
                 <w:rFonts w:asciiTheme="majorHAnsi" w:hAnsiTheme="majorHAnsi" w:cstheme="majorHAnsi"/>
               </w:rPr>
               <w:tab/>
+            </w:r>
+            <w:permStart w:id="1081366304" w:edGrp="everyone"/>
+            <w:r>
+              <w:rPr>
+                <w:rFonts w:asciiTheme="majorHAnsi" w:hAnsiTheme="majorHAnsi" w:cstheme="majorHAnsi"/>
+              </w:rPr>
               <w:t xml:space="preserve"> </w:t>
             </w:r>
             <w:sdt>
@@ -547,7 +571,6 @@
                 <w15:appearance w15:val="hidden"/>
                 <w:text/>
               </w:sdtPr>
-              <w:sdtEndPr/>
               <w:sdtContent>
                 <w:r>
                   <w:rPr>
@@ -564,6 +587,7 @@
               </w:sdtContent>
             </w:sdt>
           </w:p>
+          <w:permEnd w:id="1081366304"/>
           <w:p>
             <w:pPr>
               <w:pStyle w:val="Sinespaciado"/>
@@ -593,6 +617,7 @@
               </w:rPr>
               <w:tab/>
             </w:r>
+            <w:permStart w:id="554395221" w:edGrp="everyone"/>
             <w:sdt>
               <w:sdtPr>
                 <w:rPr>
@@ -606,7 +631,6 @@
                 <w15:appearance w15:val="hidden"/>
                 <w:text/>
               </w:sdtPr>
-              <w:sdtEndPr/>
               <w:sdtContent>
                 <w:r>
                   <w:rPr>
@@ -634,6 +658,7 @@
                 </w:r>
               </w:sdtContent>
             </w:sdt>
+            <w:permEnd w:id="554395221"/>
           </w:p>
           <w:p>
             <w:pPr>
@@ -662,6 +687,7 @@
               </w:rPr>
               <w:tab/>
             </w:r>
+            <w:permStart w:id="84825807" w:edGrp="everyone"/>
             <w:sdt>
               <w:sdtPr>
                 <w:rPr>
@@ -675,7 +701,6 @@
                 <w15:appearance w15:val="hidden"/>
                 <w:text/>
               </w:sdtPr>
-              <w:sdtEndPr/>
               <w:sdtContent>
                 <w:r>
                   <w:rPr>
@@ -697,6 +722,7 @@
                 </w:r>
               </w:sdtContent>
             </w:sdt>
+            <w:permEnd w:id="84825807"/>
           </w:p>
           <w:p>
             <w:pPr>
@@ -725,6 +751,7 @@
               </w:rPr>
               <w:tab/>
             </w:r>
+            <w:permStart w:id="584389830" w:edGrp="everyone"/>
             <w:sdt>
               <w:sdtPr>
                 <w:rPr>
@@ -738,8 +765,13 @@
                 <w15:appearance w15:val="hidden"/>
                 <w:text/>
               </w:sdtPr>
-              <w:sdtEndPr/>
               <w:sdtContent>
+                <w:r>
+                  <w:rPr>
+                    <w:rFonts w:asciiTheme="majorHAnsi" w:hAnsiTheme="majorHAnsi" w:cstheme="majorHAnsi"/>
+                  </w:rPr>
+                  <w:t xml:space="preserve"> manager,</w:t>
+                </w:r>
                 <w:r>
                   <w:rPr>
                     <w:rFonts w:asciiTheme="majorHAnsi" w:hAnsiTheme="majorHAnsi" w:cstheme="majorHAnsi"/>
@@ -752,8 +784,15 @@
                   </w:rPr>
                   <w:t>developer,</w:t>
                 </w:r>
+                <w:r>
+                  <w:rPr>
+                    <w:rFonts w:asciiTheme="majorHAnsi" w:hAnsiTheme="majorHAnsi" w:cstheme="majorHAnsi"/>
+                  </w:rPr>
+                  <w:t xml:space="preserve"> tester</w:t>
+                </w:r>
               </w:sdtContent>
             </w:sdt>
+            <w:permEnd w:id="584389830"/>
           </w:p>
         </w:tc>
       </w:tr>
@@ -804,6 +843,7 @@
               </w:rPr>
               <w:tab/>
             </w:r>
+            <w:permStart w:id="1000832359" w:edGrp="everyone"/>
             <w:sdt>
               <w:sdtPr>
                 <w:rPr>
@@ -817,7 +857,6 @@
                 <w15:appearance w15:val="hidden"/>
                 <w:text/>
               </w:sdtPr>
-              <w:sdtEndPr/>
               <w:sdtContent>
                 <w:r>
                   <w:rPr>
@@ -840,6 +879,7 @@
               </w:sdtContent>
             </w:sdt>
           </w:p>
+          <w:permEnd w:id="1000832359"/>
           <w:p>
             <w:pPr>
               <w:pStyle w:val="Sinespaciado"/>
@@ -869,6 +909,7 @@
               </w:rPr>
               <w:tab/>
             </w:r>
+            <w:permStart w:id="926035648" w:edGrp="everyone"/>
             <w:sdt>
               <w:sdtPr>
                 <w:rPr>
@@ -882,7 +923,6 @@
                 <w15:appearance w15:val="hidden"/>
                 <w:text/>
               </w:sdtPr>
-              <w:sdtEndPr/>
               <w:sdtContent>
                 <w:r>
                   <w:rPr>
@@ -910,6 +950,7 @@
                 </w:r>
               </w:sdtContent>
             </w:sdt>
+            <w:permEnd w:id="926035648"/>
           </w:p>
           <w:p>
             <w:pPr>
@@ -938,6 +979,7 @@
               </w:rPr>
               <w:tab/>
             </w:r>
+            <w:permStart w:id="1519068571" w:edGrp="everyone"/>
             <w:sdt>
               <w:sdtPr>
                 <w:rPr>
@@ -951,7 +993,6 @@
                 <w15:appearance w15:val="hidden"/>
                 <w:text/>
               </w:sdtPr>
-              <w:sdtEndPr/>
               <w:sdtContent>
                 <w:r>
                   <w:rPr>
@@ -962,6 +1003,7 @@
               </w:sdtContent>
             </w:sdt>
           </w:p>
+          <w:permEnd w:id="1519068571"/>
           <w:p>
             <w:pPr>
               <w:pStyle w:val="Sinespaciado"/>
@@ -989,6 +1031,7 @@
               </w:rPr>
               <w:tab/>
             </w:r>
+            <w:permStart w:id="1983335098" w:edGrp="everyone"/>
             <w:sdt>
               <w:sdtPr>
                 <w:rPr>
@@ -1001,7 +1044,6 @@
                 </w:placeholder>
                 <w:text/>
               </w:sdtPr>
-              <w:sdtEndPr/>
               <w:sdtContent>
                 <w:r>
                   <w:rPr>
@@ -1013,10 +1055,29 @@
                   <w:rPr>
                     <w:rFonts w:asciiTheme="majorHAnsi" w:hAnsiTheme="majorHAnsi" w:cstheme="majorHAnsi"/>
                   </w:rPr>
+                  <w:t xml:space="preserve">manager, </w:t>
+                </w:r>
+                <w:r>
+                  <w:rPr>
+                    <w:rFonts w:asciiTheme="majorHAnsi" w:hAnsiTheme="majorHAnsi" w:cstheme="majorHAnsi"/>
+                  </w:rPr>
                   <w:t>developer,</w:t>
+                </w:r>
+                <w:r>
+                  <w:rPr>
+                    <w:rFonts w:asciiTheme="majorHAnsi" w:hAnsiTheme="majorHAnsi" w:cstheme="majorHAnsi"/>
+                  </w:rPr>
+                  <w:t xml:space="preserve"> tester</w:t>
+                </w:r>
+                <w:r>
+                  <w:rPr>
+                    <w:rFonts w:asciiTheme="majorHAnsi" w:hAnsiTheme="majorHAnsi" w:cstheme="majorHAnsi"/>
+                  </w:rPr>
+                  <w:t xml:space="preserve"> </w:t>
                 </w:r>
               </w:sdtContent>
             </w:sdt>
+            <w:permEnd w:id="1983335098"/>
           </w:p>
         </w:tc>
         <w:tc>
@@ -1040,7 +1101,6 @@
               <w:rPr>
                 <w:rFonts w:asciiTheme="majorHAnsi" w:hAnsiTheme="majorHAnsi" w:cstheme="majorHAnsi"/>
                 <w:b/>
-                <w:lang w:val="en-US"/>
               </w:rPr>
             </w:pPr>
             <w:r>
@@ -1063,11 +1123,11 @@
               </w:rPr>
               <w:tab/>
             </w:r>
+            <w:permStart w:id="1222207409" w:edGrp="everyone"/>
             <w:sdt>
               <w:sdtPr>
                 <w:rPr>
                   <w:rFonts w:asciiTheme="majorHAnsi" w:hAnsiTheme="majorHAnsi" w:cstheme="majorBidi"/>
-                  <w:lang w:val="en-US"/>
                 </w:rPr>
                 <w:tag w:val="ID4"/>
                 <w:id w:val="577182649"/>
@@ -1077,18 +1137,17 @@
                 <w15:appearance w15:val="hidden"/>
                 <w:text/>
               </w:sdtPr>
-              <w:sdtEndPr/>
               <w:sdtContent>
                 <w:r>
                   <w:rPr>
                     <w:rFonts w:asciiTheme="majorHAnsi" w:hAnsiTheme="majorHAnsi" w:cstheme="majorBidi"/>
-                    <w:lang w:val="en-US"/>
                   </w:rPr>
                   <w:t xml:space="preserve"> ****9335T</w:t>
                 </w:r>
               </w:sdtContent>
             </w:sdt>
           </w:p>
+          <w:permEnd w:id="1222207409"/>
           <w:p>
             <w:pPr>
               <w:pStyle w:val="Sinespaciado"/>
@@ -1118,11 +1177,9 @@
               </w:rPr>
               <w:tab/>
             </w:r>
+            <w:permStart w:id="484340907" w:edGrp="everyone"/>
             <w:sdt>
               <w:sdtPr>
-                <w:rPr>
-                  <w:lang w:val="en-US"/>
-                </w:rPr>
                 <w:tag w:val="UVUS04"/>
                 <w:id w:val="-1772313792"/>
                 <w:placeholder>
@@ -1131,16 +1188,13 @@
                 <w15:appearance w15:val="hidden"/>
                 <w:text/>
               </w:sdtPr>
-              <w:sdtEndPr/>
               <w:sdtContent>
                 <w:r>
-                  <w:rPr>
-                    <w:lang w:val="en-US"/>
-                  </w:rPr>
                   <w:t xml:space="preserve"> qhx0329 </w:t>
                 </w:r>
               </w:sdtContent>
             </w:sdt>
+            <w:permEnd w:id="484340907"/>
           </w:p>
           <w:p>
             <w:pPr>
@@ -1169,6 +1223,7 @@
               </w:rPr>
               <w:tab/>
             </w:r>
+            <w:permStart w:id="386604040" w:edGrp="everyone"/>
             <w:sdt>
               <w:sdtPr>
                 <w:rPr>
@@ -1183,7 +1238,6 @@
                 <w15:appearance w15:val="hidden"/>
                 <w:text/>
               </w:sdtPr>
-              <w:sdtEndPr/>
               <w:sdtContent>
                 <w:r>
                   <w:rPr>
@@ -1208,6 +1262,7 @@
                 </w:r>
               </w:sdtContent>
             </w:sdt>
+            <w:permEnd w:id="386604040"/>
           </w:p>
           <w:p>
             <w:pPr>
@@ -1236,6 +1291,7 @@
               </w:rPr>
               <w:tab/>
             </w:r>
+            <w:permStart w:id="1487353257" w:edGrp="everyone"/>
             <w:sdt>
               <w:sdtPr>
                 <w:rPr>
@@ -1249,7 +1305,6 @@
                 <w15:appearance w15:val="hidden"/>
                 <w:text/>
               </w:sdtPr>
-              <w:sdtEndPr/>
               <w:sdtContent>
                 <w:r>
                   <w:rPr>
@@ -1273,6 +1328,12 @@
                   <w:rPr>
                     <w:rFonts w:asciiTheme="majorHAnsi" w:hAnsiTheme="majorHAnsi" w:cstheme="majorHAnsi"/>
                   </w:rPr>
+                  <w:t>, tester</w:t>
+                </w:r>
+                <w:r>
+                  <w:rPr>
+                    <w:rFonts w:asciiTheme="majorHAnsi" w:hAnsiTheme="majorHAnsi" w:cstheme="majorHAnsi"/>
+                  </w:rPr>
                   <w:t xml:space="preserve"> </w:t>
                 </w:r>
                 <w:r>
@@ -1283,6 +1344,7 @@
                 </w:r>
               </w:sdtContent>
             </w:sdt>
+            <w:permEnd w:id="1487353257"/>
           </w:p>
         </w:tc>
       </w:tr>
@@ -1308,7 +1370,6 @@
               <w:rPr>
                 <w:rFonts w:asciiTheme="majorHAnsi" w:hAnsiTheme="majorHAnsi" w:cstheme="majorHAnsi"/>
                 <w:b/>
-                <w:lang w:val="en-US"/>
               </w:rPr>
             </w:pPr>
             <w:r>
@@ -1331,11 +1392,11 @@
               </w:rPr>
               <w:tab/>
             </w:r>
+            <w:permStart w:id="1631927432" w:edGrp="everyone"/>
             <w:sdt>
               <w:sdtPr>
                 <w:rPr>
                   <w:rFonts w:asciiTheme="majorHAnsi" w:hAnsiTheme="majorHAnsi" w:cstheme="majorBidi"/>
-                  <w:lang w:val="en-US"/>
                 </w:rPr>
                 <w:tag w:val="ID5"/>
                 <w:id w:val="1093052838"/>
@@ -1345,18 +1406,17 @@
                 <w15:appearance w15:val="hidden"/>
                 <w:text/>
               </w:sdtPr>
-              <w:sdtEndPr/>
               <w:sdtContent>
                 <w:r>
                   <w:rPr>
                     <w:rFonts w:asciiTheme="majorHAnsi" w:hAnsiTheme="majorHAnsi" w:cstheme="majorBidi"/>
-                    <w:lang w:val="en-US"/>
                   </w:rPr>
                   <w:t xml:space="preserve"> ****9464Y</w:t>
                 </w:r>
               </w:sdtContent>
             </w:sdt>
           </w:p>
+          <w:permEnd w:id="1631927432"/>
           <w:p>
             <w:pPr>
               <w:pStyle w:val="Sinespaciado"/>
@@ -1386,11 +1446,11 @@
               </w:rPr>
               <w:tab/>
             </w:r>
+            <w:permStart w:id="1398370153" w:edGrp="everyone"/>
             <w:sdt>
               <w:sdtPr>
                 <w:rPr>
                   <w:rFonts w:asciiTheme="majorHAnsi" w:hAnsiTheme="majorHAnsi" w:cstheme="majorHAnsi"/>
-                  <w:lang w:val="en-US"/>
                 </w:rPr>
                 <w:tag w:val="UVUS05"/>
                 <w:id w:val="-1423649294"/>
@@ -1400,17 +1460,16 @@
                 <w15:appearance w15:val="hidden"/>
                 <w:text/>
               </w:sdtPr>
-              <w:sdtEndPr/>
               <w:sdtContent>
                 <w:r>
                   <w:rPr>
                     <w:rFonts w:asciiTheme="majorHAnsi" w:hAnsiTheme="majorHAnsi" w:cstheme="majorHAnsi"/>
-                    <w:lang w:val="en-US"/>
                   </w:rPr>
                   <w:t xml:space="preserve"> rtg6354 </w:t>
                 </w:r>
               </w:sdtContent>
             </w:sdt>
+            <w:permEnd w:id="1398370153"/>
           </w:p>
           <w:p>
             <w:pPr>
@@ -1439,6 +1498,7 @@
               </w:rPr>
               <w:tab/>
             </w:r>
+            <w:permStart w:id="72570348" w:edGrp="everyone"/>
             <w:sdt>
               <w:sdtPr>
                 <w:rPr>
@@ -1453,7 +1513,6 @@
                 <w15:appearance w15:val="hidden"/>
                 <w:text/>
               </w:sdtPr>
-              <w:sdtEndPr/>
               <w:sdtContent>
                 <w:r>
                   <w:rPr>
@@ -1492,6 +1551,7 @@
                 </w:r>
               </w:sdtContent>
             </w:sdt>
+            <w:permEnd w:id="72570348"/>
           </w:p>
           <w:p>
             <w:pPr>
@@ -1520,6 +1580,7 @@
               </w:rPr>
               <w:tab/>
             </w:r>
+            <w:permStart w:id="2077499526" w:edGrp="everyone"/>
             <w:sdt>
               <w:sdtPr>
                 <w:rPr>
@@ -1532,7 +1593,6 @@
                 </w:placeholder>
                 <w:text/>
               </w:sdtPr>
-              <w:sdtEndPr/>
               <w:sdtContent>
                 <w:r>
                   <w:rPr>
@@ -1550,10 +1610,23 @@
                   <w:rPr>
                     <w:rFonts w:asciiTheme="majorHAnsi" w:hAnsiTheme="majorHAnsi" w:cstheme="majorHAnsi"/>
                   </w:rPr>
+                  <w:t>, tester</w:t>
+                </w:r>
+                <w:r>
+                  <w:rPr>
+                    <w:rFonts w:asciiTheme="majorHAnsi" w:hAnsiTheme="majorHAnsi" w:cstheme="majorHAnsi"/>
+                  </w:rPr>
+                  <w:t>, operator</w:t>
+                </w:r>
+                <w:r>
+                  <w:rPr>
+                    <w:rFonts w:asciiTheme="majorHAnsi" w:hAnsiTheme="majorHAnsi" w:cstheme="majorHAnsi"/>
+                  </w:rPr>
                   <w:t xml:space="preserve"> </w:t>
                 </w:r>
               </w:sdtContent>
             </w:sdt>
+            <w:permEnd w:id="2077499526"/>
           </w:p>
         </w:tc>
         <w:tc>
@@ -1615,6 +1688,7 @@
               </w:rPr>
               <w:tab/>
             </w:r>
+            <w:permStart w:id="1772436159" w:edGrp="everyone"/>
             <w:sdt>
               <w:sdtPr>
                 <w:rPr>
@@ -1629,7 +1703,6 @@
                 <w15:appearance w15:val="hidden"/>
                 <w:text/>
               </w:sdtPr>
-              <w:sdtEndPr/>
               <w:sdtContent>
                 <w:r>
                   <w:rPr>
@@ -1643,21 +1716,35 @@
                     <w:rFonts w:asciiTheme="majorHAnsi" w:hAnsiTheme="majorHAnsi" w:cstheme="majorHAnsi"/>
                     <w:lang w:val="es-ES"/>
                   </w:rPr>
-                  <w:t xml:space="preserve"> Sevilla, </w:t>
+                  <w:t xml:space="preserve"> Sevilla,</w:t>
                 </w:r>
                 <w:r>
                   <w:rPr>
                     <w:rFonts w:asciiTheme="majorHAnsi" w:hAnsiTheme="majorHAnsi" w:cstheme="majorHAnsi"/>
                     <w:lang w:val="es-ES"/>
                   </w:rPr>
-                  <w:t>20</w:t>
+                  <w:t xml:space="preserve"> 4</w:t>
                 </w:r>
                 <w:r>
                   <w:rPr>
                     <w:rFonts w:asciiTheme="majorHAnsi" w:hAnsiTheme="majorHAnsi" w:cstheme="majorHAnsi"/>
                     <w:lang w:val="es-ES"/>
                   </w:rPr>
-                  <w:t xml:space="preserve"> de febrero d</w:t>
+                  <w:t xml:space="preserve"> de </w:t>
+                </w:r>
+                <w:r>
+                  <w:rPr>
+                    <w:rFonts w:asciiTheme="majorHAnsi" w:hAnsiTheme="majorHAnsi" w:cstheme="majorHAnsi"/>
+                    <w:lang w:val="es-ES"/>
+                  </w:rPr>
+                  <w:t>abril</w:t>
+                </w:r>
+                <w:r>
+                  <w:rPr>
+                    <w:rFonts w:asciiTheme="majorHAnsi" w:hAnsiTheme="majorHAnsi" w:cstheme="majorHAnsi"/>
+                    <w:lang w:val="es-ES"/>
+                  </w:rPr>
+                  <w:t xml:space="preserve"> d</w:t>
                 </w:r>
                 <w:r>
                   <w:rPr>
@@ -1668,6 +1755,7 @@
                 </w:r>
               </w:sdtContent>
             </w:sdt>
+            <w:permEnd w:id="1772436159"/>
           </w:p>
         </w:tc>
       </w:tr>
@@ -1687,6 +1775,7 @@
         <w:rPr>
           <w:rFonts w:cstheme="majorHAnsi"/>
         </w:rPr>
+        <w:lastRenderedPageBreak/>
         <w:t>MANDATORY</w:t>
       </w:r>
       <w:r>
@@ -1867,6 +1956,7 @@
       </w:r>
     </w:p>
     <w:bookmarkStart w:id="2" w:name="_Hlk157672140"/>
+    <w:permStart w:id="514992324" w:edGrp="everyone"/>
     <w:p>
       <w:pPr>
         <w:pStyle w:val="Comment-Grader"/>
@@ -1881,7 +1971,6 @@
           <w15:appearance w15:val="hidden"/>
           <w:text/>
         </w:sdtPr>
-        <w:sdtEndPr/>
         <w:sdtContent>
           <w:r>
             <w:t xml:space="preserve">  </w:t>
@@ -1894,6 +1983,7 @@
           </w:r>
         </w:sdtContent>
       </w:sdt>
+      <w:permEnd w:id="514992324"/>
       <w:r>
         <w:t xml:space="preserve">   </w:t>
       </w:r>
@@ -1908,6 +1998,7 @@
       </w:r>
     </w:p>
     <w:bookmarkStart w:id="3" w:name="_Hlk157672153"/>
+    <w:permStart w:id="1330789551" w:edGrp="everyone"/>
     <w:p>
       <w:pPr>
         <w:pStyle w:val="Comment-Grader"/>
@@ -1922,7 +2013,6 @@
           <w15:appearance w15:val="hidden"/>
           <w:text/>
         </w:sdtPr>
-        <w:sdtEndPr/>
         <w:sdtContent>
           <w:r>
             <w:t xml:space="preserve">  </w:t>
@@ -1935,6 +2025,7 @@
           </w:r>
         </w:sdtContent>
       </w:sdt>
+      <w:permEnd w:id="1330789551"/>
       <w:r>
         <w:t xml:space="preserve">  </w:t>
       </w:r>
@@ -1983,6 +2074,7 @@
         <w:t>schedule.</w:t>
       </w:r>
     </w:p>
+    <w:permStart w:id="263077281" w:edGrp="everyone"/>
     <w:p>
       <w:pPr>
         <w:pStyle w:val="Comment-Grader"/>
@@ -1997,7 +2089,6 @@
           <w15:appearance w15:val="hidden"/>
           <w:text/>
         </w:sdtPr>
-        <w:sdtEndPr/>
         <w:sdtContent>
           <w:r>
             <w:t xml:space="preserve"> </w:t>
@@ -2010,6 +2101,7 @@
           </w:r>
         </w:sdtContent>
       </w:sdt>
+      <w:permEnd w:id="263077281"/>
       <w:r>
         <w:t xml:space="preserve">   </w:t>
       </w:r>
@@ -2025,6 +2117,7 @@
         <w:rPr>
           <w:rFonts w:cstheme="majorHAnsi"/>
         </w:rPr>
+        <w:lastRenderedPageBreak/>
         <w:t>MANDATORY</w:t>
       </w:r>
       <w:r>
@@ -2223,6 +2316,7 @@
         <w:t>; no further information about them is needed in the system.</w:t>
       </w:r>
     </w:p>
+    <w:permStart w:id="3886208" w:edGrp="everyone"/>
     <w:p>
       <w:pPr>
         <w:pStyle w:val="Comment-Grader"/>
@@ -2237,19 +2331,19 @@
           <w15:appearance w15:val="hidden"/>
           <w:text/>
         </w:sdtPr>
-        <w:sdtEndPr/>
         <w:sdtContent>
           <w:r>
-            <w:t xml:space="preserve"> </w:t>
+            <w:t xml:space="preserve">  </w:t>
           </w:r>
           <w:r>
             <w:t>X</w:t>
           </w:r>
           <w:r>
-            <w:t xml:space="preserve"> </w:t>
+            <w:t xml:space="preserve">  </w:t>
           </w:r>
         </w:sdtContent>
       </w:sdt>
+      <w:permEnd w:id="3886208"/>
       <w:r>
         <w:t xml:space="preserve">  </w:t>
       </w:r>
@@ -2400,6 +2494,7 @@
         <w:t>,15}$").</w:t>
       </w:r>
     </w:p>
+    <w:permStart w:id="568988877" w:edGrp="everyone"/>
     <w:p>
       <w:pPr>
         <w:pStyle w:val="Comment-Grader"/>
@@ -2414,19 +2509,19 @@
           <w15:appearance w15:val="hidden"/>
           <w:text/>
         </w:sdtPr>
-        <w:sdtEndPr/>
         <w:sdtContent>
           <w:r>
-            <w:t xml:space="preserve"> </w:t>
+            <w:t xml:space="preserve">  </w:t>
           </w:r>
           <w:r>
             <w:t>X</w:t>
           </w:r>
           <w:r>
-            <w:t xml:space="preserve"> </w:t>
+            <w:t xml:space="preserve">  </w:t>
           </w:r>
         </w:sdtContent>
       </w:sdt>
+      <w:permEnd w:id="568988877"/>
       <w:r>
         <w:t xml:space="preserve">   </w:t>
       </w:r>
@@ -2617,6 +2712,7 @@
         <w:t xml:space="preserve"> characters).</w:t>
       </w:r>
     </w:p>
+    <w:permStart w:id="64176652" w:edGrp="everyone"/>
     <w:p>
       <w:pPr>
         <w:pStyle w:val="Comment-Grader"/>
@@ -2631,19 +2727,19 @@
           <w15:appearance w15:val="hidden"/>
           <w:text/>
         </w:sdtPr>
-        <w:sdtEndPr/>
         <w:sdtContent>
           <w:r>
-            <w:t xml:space="preserve"> </w:t>
+            <w:t xml:space="preserve">  </w:t>
           </w:r>
           <w:r>
             <w:t>X</w:t>
           </w:r>
           <w:r>
-            <w:t xml:space="preserve"> </w:t>
+            <w:t xml:space="preserve">  </w:t>
           </w:r>
         </w:sdtContent>
       </w:sdt>
+      <w:permEnd w:id="64176652"/>
       <w:r>
         <w:t xml:space="preserve">      </w:t>
       </w:r>
@@ -2812,6 +2908,7 @@
         <w:t xml:space="preserve">. </w:t>
       </w:r>
     </w:p>
+    <w:permStart w:id="2084199269" w:edGrp="everyone"/>
     <w:p>
       <w:pPr>
         <w:pStyle w:val="Comment-Grader"/>
@@ -2826,19 +2923,19 @@
           <w15:appearance w15:val="hidden"/>
           <w:text/>
         </w:sdtPr>
-        <w:sdtEndPr/>
         <w:sdtContent>
           <w:r>
-            <w:t xml:space="preserve"> </w:t>
+            <w:t xml:space="preserve">  </w:t>
           </w:r>
           <w:r>
             <w:t>X</w:t>
           </w:r>
           <w:r>
-            <w:t xml:space="preserve"> </w:t>
+            <w:t xml:space="preserve">  </w:t>
           </w:r>
         </w:sdtContent>
       </w:sdt>
+      <w:permEnd w:id="2084199269"/>
       <w:r>
         <w:t xml:space="preserve">   </w:t>
       </w:r>
@@ -2888,7 +2985,11 @@
         <w:t xml:space="preserve">.  </w:t>
       </w:r>
       <w:r>
-        <w:t xml:space="preserve">The system must store the following data: a </w:t>
+        <w:t xml:space="preserve">The system must </w:t>
+      </w:r>
+      <w:r>
+        <w:lastRenderedPageBreak/>
+        <w:t xml:space="preserve">store the following data: a </w:t>
       </w:r>
       <w:r>
         <w:rPr>
@@ -3050,6 +3151,7 @@
         <w:t xml:space="preserve"> or not. </w:t>
       </w:r>
     </w:p>
+    <w:permStart w:id="1789663349" w:edGrp="everyone"/>
     <w:p>
       <w:pPr>
         <w:pStyle w:val="Comment-Grader"/>
@@ -3064,19 +3166,19 @@
           <w15:appearance w15:val="hidden"/>
           <w:text/>
         </w:sdtPr>
-        <w:sdtEndPr/>
         <w:sdtContent>
           <w:r>
-            <w:t xml:space="preserve"> </w:t>
+            <w:t xml:space="preserve">  </w:t>
           </w:r>
           <w:r>
             <w:t>X</w:t>
           </w:r>
           <w:r>
-            <w:t xml:space="preserve"> </w:t>
+            <w:t xml:space="preserve">  </w:t>
           </w:r>
         </w:sdtContent>
       </w:sdt>
+      <w:permEnd w:id="1789663349"/>
       <w:r>
         <w:t xml:space="preserve">   </w:t>
       </w:r>
@@ -3183,6 +3285,7 @@
         <w:t>”.</w:t>
       </w:r>
     </w:p>
+    <w:permStart w:id="1472210995" w:edGrp="everyone"/>
     <w:p>
       <w:pPr>
         <w:pStyle w:val="Comment-Grader"/>
@@ -3197,19 +3300,19 @@
           <w15:appearance w15:val="hidden"/>
           <w:text/>
         </w:sdtPr>
-        <w:sdtEndPr/>
         <w:sdtContent>
           <w:r>
-            <w:t xml:space="preserve"> </w:t>
+            <w:t xml:space="preserve">  </w:t>
           </w:r>
           <w:r>
             <w:t>X</w:t>
           </w:r>
           <w:r>
-            <w:t xml:space="preserve"> </w:t>
+            <w:t xml:space="preserve">  </w:t>
           </w:r>
         </w:sdtContent>
       </w:sdt>
+      <w:permEnd w:id="1472210995"/>
       <w:r>
         <w:t xml:space="preserve">    </w:t>
       </w:r>
@@ -3260,15 +3363,13 @@
         <w:t>.</w:t>
       </w:r>
     </w:p>
+    <w:permStart w:id="1506941238" w:edGrp="everyone"/>
     <w:p>
       <w:pPr>
         <w:pStyle w:val="Comment-Grader"/>
       </w:pPr>
       <w:sdt>
         <w:sdtPr>
-          <w:rPr>
-            <w:u w:val="single"/>
-          </w:rPr>
           <w:tag w:val="Verdict"/>
           <w:id w:val="1251388185"/>
           <w:placeholder>
@@ -3279,13 +3380,17 @@
         </w:sdtPr>
         <w:sdtContent>
           <w:r>
-            <w:rPr>
-              <w:u w:val="single"/>
-            </w:rPr>
-            <w:t xml:space="preserve"> https://github.com/orgs/C1-058/projects/3 </w:t>
+            <w:t xml:space="preserve">  </w:t>
+          </w:r>
+          <w:r>
+            <w:t>https://github.com/orgs/C1-058/projects/3</w:t>
+          </w:r>
+          <w:r>
+            <w:t xml:space="preserve">  </w:t>
           </w:r>
         </w:sdtContent>
       </w:sdt>
+      <w:permEnd w:id="1506941238"/>
       <w:r>
         <w:t xml:space="preserve">    </w:t>
       </w:r>
@@ -3304,6 +3409,7 @@
         <w:rPr>
           <w:rFonts w:cstheme="majorHAnsi"/>
         </w:rPr>
+        <w:lastRenderedPageBreak/>
         <w:t>MANDATORY</w:t>
       </w:r>
       <w:r>
@@ -3423,6 +3529,7 @@
         <w:t>require confirmation.</w:t>
       </w:r>
     </w:p>
+    <w:permStart w:id="877278202" w:edGrp="everyone"/>
     <w:p>
       <w:pPr>
         <w:pStyle w:val="Comment-Grader"/>
@@ -3437,13 +3544,13 @@
           <w15:appearance w15:val="hidden"/>
           <w:text/>
         </w:sdtPr>
-        <w:sdtEndPr/>
         <w:sdtContent>
           <w:r>
             <w:t xml:space="preserve">    </w:t>
           </w:r>
         </w:sdtContent>
       </w:sdt>
+      <w:permEnd w:id="877278202"/>
     </w:p>
     <w:p>
       <w:pPr>
@@ -3507,6 +3614,7 @@
         <w:t xml:space="preserve"> Both operations require confirmation.</w:t>
       </w:r>
     </w:p>
+    <w:permStart w:id="793719138" w:edGrp="everyone"/>
     <w:p>
       <w:pPr>
         <w:pStyle w:val="Comment-Grader"/>
@@ -3521,13 +3629,19 @@
           <w15:appearance w15:val="hidden"/>
           <w:text/>
         </w:sdtPr>
-        <w:sdtEndPr/>
         <w:sdtContent>
           <w:r>
-            <w:t xml:space="preserve">    </w:t>
+            <w:t xml:space="preserve">  </w:t>
+          </w:r>
+          <w:r>
+            <w:t>X</w:t>
+          </w:r>
+          <w:r>
+            <w:t xml:space="preserve">  </w:t>
           </w:r>
         </w:sdtContent>
       </w:sdt>
+      <w:permEnd w:id="793719138"/>
       <w:r>
         <w:t xml:space="preserve">   </w:t>
       </w:r>
@@ -3591,6 +3705,7 @@
         <w:t>operations require confirmation.</w:t>
       </w:r>
     </w:p>
+    <w:permStart w:id="1433148399" w:edGrp="everyone"/>
     <w:p>
       <w:pPr>
         <w:pStyle w:val="Comment-Grader"/>
@@ -3605,13 +3720,13 @@
           <w15:appearance w15:val="hidden"/>
           <w:text/>
         </w:sdtPr>
-        <w:sdtEndPr/>
         <w:sdtContent>
           <w:r>
             <w:t xml:space="preserve">    </w:t>
           </w:r>
         </w:sdtContent>
       </w:sdt>
+      <w:permEnd w:id="1433148399"/>
       <w:r>
         <w:t xml:space="preserve">   </w:t>
       </w:r>
@@ -3664,6 +3779,7 @@
         <w:t>); the services must be promoted in every page as little intrusively as possible.</w:t>
       </w:r>
     </w:p>
+    <w:permStart w:id="1002920657" w:edGrp="everyone"/>
     <w:p>
       <w:pPr>
         <w:pStyle w:val="Comment-Grader"/>
@@ -3678,13 +3794,13 @@
           <w15:appearance w15:val="hidden"/>
           <w:text/>
         </w:sdtPr>
-        <w:sdtEndPr/>
         <w:sdtContent>
           <w:r>
             <w:t xml:space="preserve">    </w:t>
           </w:r>
         </w:sdtContent>
       </w:sdt>
+      <w:permEnd w:id="1002920657"/>
       <w:r>
         <w:t xml:space="preserve">   </w:t>
       </w:r>
@@ -3746,6 +3862,7 @@
         <w:rPr>
           <w:rFonts w:cstheme="majorHAnsi"/>
         </w:rPr>
+        <w:lastRenderedPageBreak/>
         <w:t>Managerial requirements</w:t>
       </w:r>
     </w:p>
@@ -3757,6 +3874,7 @@
         <w:t>Provide a link to your planning dashboard in GitHub to review the tasks, their current status, and your schedule.</w:t>
       </w:r>
     </w:p>
+    <w:permStart w:id="1902000534" w:edGrp="everyone"/>
     <w:p>
       <w:pPr>
         <w:pStyle w:val="Comment-Grader"/>
@@ -3771,13 +3889,19 @@
           <w15:appearance w15:val="hidden"/>
           <w:text/>
         </w:sdtPr>
-        <w:sdtEndPr/>
         <w:sdtContent>
           <w:r>
-            <w:t xml:space="preserve">    </w:t>
+            <w:t xml:space="preserve">  </w:t>
+          </w:r>
+          <w:r>
+            <w:t>https://github.com/orgs/C1-058/projects/4</w:t>
+          </w:r>
+          <w:r>
+            <w:t xml:space="preserve">  </w:t>
           </w:r>
         </w:sdtContent>
       </w:sdt>
+      <w:permEnd w:id="1902000534"/>
       <w:r>
         <w:t xml:space="preserve">  </w:t>
       </w:r>
@@ -3796,6 +3920,7 @@
         <w:rPr>
           <w:rFonts w:cstheme="majorHAnsi"/>
         </w:rPr>
+        <w:lastRenderedPageBreak/>
         <w:t>MANDATORY</w:t>
       </w:r>
       <w:r>
@@ -3839,6 +3964,7 @@
         <w:t xml:space="preserve">Create appropriate indexes for your entities, if required. </w:t>
       </w:r>
     </w:p>
+    <w:permStart w:id="47063208" w:edGrp="everyone"/>
     <w:p>
       <w:pPr>
         <w:pStyle w:val="Comment-Grader"/>
@@ -3853,13 +3979,13 @@
           <w15:appearance w15:val="hidden"/>
           <w:text/>
         </w:sdtPr>
-        <w:sdtEndPr/>
         <w:sdtContent>
           <w:r>
             <w:t xml:space="preserve">    </w:t>
           </w:r>
         </w:sdtContent>
       </w:sdt>
+      <w:permEnd w:id="47063208"/>
       <w:r>
         <w:t xml:space="preserve">   </w:t>
       </w:r>
@@ -3933,6 +4059,7 @@
         <w:t>.</w:t>
       </w:r>
     </w:p>
+    <w:permStart w:id="759059702" w:edGrp="everyone"/>
     <w:p>
       <w:pPr>
         <w:pStyle w:val="Comment-Grader"/>
@@ -3947,13 +4074,13 @@
           <w15:appearance w15:val="hidden"/>
           <w:text/>
         </w:sdtPr>
-        <w:sdtEndPr/>
         <w:sdtContent>
           <w:r>
             <w:t xml:space="preserve">    </w:t>
           </w:r>
         </w:sdtContent>
       </w:sdt>
+      <w:permEnd w:id="759059702"/>
       <w:r>
         <w:t xml:space="preserve">  </w:t>
       </w:r>
@@ -3983,6 +4110,7 @@
         <w:t xml:space="preserve">  </w:t>
       </w:r>
     </w:p>
+    <w:permStart w:id="1340033691" w:edGrp="everyone"/>
     <w:p>
       <w:pPr>
         <w:pStyle w:val="Comment-Grader"/>
@@ -3997,13 +4125,13 @@
           <w15:appearance w15:val="hidden"/>
           <w:text/>
         </w:sdtPr>
-        <w:sdtEndPr/>
         <w:sdtContent>
           <w:r>
             <w:t xml:space="preserve">    </w:t>
           </w:r>
         </w:sdtContent>
       </w:sdt>
+      <w:permEnd w:id="1340033691"/>
       <w:r>
         <w:t xml:space="preserve">   </w:t>
       </w:r>
@@ -4016,6 +4144,7 @@
         <w:t xml:space="preserve">Produce a testing report. </w:t>
       </w:r>
     </w:p>
+    <w:permStart w:id="867524682" w:edGrp="everyone"/>
     <w:p>
       <w:pPr>
         <w:pStyle w:val="Comment-Grader"/>
@@ -4030,13 +4159,13 @@
           <w15:appearance w15:val="hidden"/>
           <w:text/>
         </w:sdtPr>
-        <w:sdtEndPr/>
         <w:sdtContent>
           <w:r>
             <w:t xml:space="preserve">    </w:t>
           </w:r>
         </w:sdtContent>
       </w:sdt>
+      <w:permEnd w:id="867524682"/>
       <w:r>
         <w:t xml:space="preserve">   </w:t>
       </w:r>
@@ -4060,6 +4189,7 @@
         <w:rPr>
           <w:rFonts w:cstheme="majorHAnsi"/>
         </w:rPr>
+        <w:lastRenderedPageBreak/>
         <w:t>SUPPLEMENTARY I</w:t>
       </w:r>
       <w:r>
@@ -4186,6 +4316,7 @@
         <w:t>.</w:t>
       </w:r>
     </w:p>
+    <w:permStart w:id="322599070" w:edGrp="everyone"/>
     <w:p>
       <w:pPr>
         <w:pStyle w:val="Comment-Grader"/>
@@ -4200,13 +4331,13 @@
           <w15:appearance w15:val="hidden"/>
           <w:text/>
         </w:sdtPr>
-        <w:sdtEndPr/>
         <w:sdtContent>
           <w:r>
             <w:t xml:space="preserve">    </w:t>
           </w:r>
         </w:sdtContent>
       </w:sdt>
+      <w:permEnd w:id="322599070"/>
       <w:r>
         <w:t xml:space="preserve">      </w:t>
       </w:r>
@@ -4258,6 +4389,7 @@
         <w:t>Produce a report on what you knew about the architecture of a WIS before this subject. </w:t>
       </w:r>
     </w:p>
+    <w:permStart w:id="1262108067" w:edGrp="everyone"/>
     <w:p>
       <w:pPr>
         <w:pStyle w:val="Comment-Grader"/>
@@ -4272,13 +4404,13 @@
           <w15:appearance w15:val="hidden"/>
           <w:text/>
         </w:sdtPr>
-        <w:sdtEndPr/>
         <w:sdtContent>
           <w:r>
             <w:t xml:space="preserve">    </w:t>
           </w:r>
         </w:sdtContent>
       </w:sdt>
+      <w:permEnd w:id="1262108067"/>
       <w:r>
         <w:t xml:space="preserve">   </w:t>
       </w:r>
@@ -4291,6 +4423,7 @@
         <w:t>Produce a report on what you knew about testing a WIS before this subject. </w:t>
       </w:r>
     </w:p>
+    <w:permStart w:id="2072198547" w:edGrp="everyone"/>
     <w:p>
       <w:pPr>
         <w:pStyle w:val="Comment-Grader"/>
@@ -4305,13 +4438,13 @@
           <w15:appearance w15:val="hidden"/>
           <w:text/>
         </w:sdtPr>
-        <w:sdtEndPr/>
         <w:sdtContent>
           <w:r>
             <w:t xml:space="preserve">    </w:t>
           </w:r>
         </w:sdtContent>
       </w:sdt>
+      <w:permEnd w:id="2072198547"/>
       <w:r>
         <w:t xml:space="preserve">  </w:t>
       </w:r>
@@ -4339,6 +4472,7 @@
         <w:t>, and you have your development configuration ready to work.</w:t>
       </w:r>
     </w:p>
+    <w:permStart w:id="893265149" w:edGrp="everyone"/>
     <w:p>
       <w:pPr>
         <w:pStyle w:val="Comment-Grader"/>
@@ -4353,13 +4487,13 @@
           <w15:appearance w15:val="hidden"/>
           <w:text/>
         </w:sdtPr>
-        <w:sdtEndPr/>
         <w:sdtContent>
           <w:r>
             <w:t xml:space="preserve">    </w:t>
           </w:r>
         </w:sdtContent>
       </w:sdt>
+      <w:permEnd w:id="893265149"/>
       <w:r>
         <w:t xml:space="preserve">   </w:t>
       </w:r>
@@ -4378,6 +4512,7 @@
         <w:rPr>
           <w:rFonts w:cstheme="majorHAnsi"/>
         </w:rPr>
+        <w:lastRenderedPageBreak/>
         <w:t>SUPPLEMENTARY I</w:t>
       </w:r>
       <w:r>
@@ -4451,6 +4586,7 @@
         <w:t>, which must be initialised to “EUR”, “USD”, and “GBP”. </w:t>
       </w:r>
     </w:p>
+    <w:permStart w:id="1208632185" w:edGrp="everyone"/>
     <w:p>
       <w:pPr>
         <w:pStyle w:val="Comment-Grader"/>
@@ -4465,13 +4601,13 @@
           <w15:appearance w15:val="hidden"/>
           <w:text/>
         </w:sdtPr>
-        <w:sdtEndPr/>
         <w:sdtContent>
           <w:r>
             <w:t xml:space="preserve">    </w:t>
           </w:r>
         </w:sdtContent>
       </w:sdt>
+      <w:permEnd w:id="1208632185"/>
       <w:r>
         <w:t xml:space="preserve">     </w:t>
       </w:r>
@@ -4586,6 +4722,7 @@
         <w:t>verage, minimum, maximum, and standard deviation of the number of reviews posted over the last 10 weeks.</w:t>
       </w:r>
     </w:p>
+    <w:permStart w:id="230453759" w:edGrp="everyone"/>
     <w:p>
       <w:pPr>
         <w:pStyle w:val="Comment-Grader"/>
@@ -4600,13 +4737,13 @@
           <w15:appearance w15:val="hidden"/>
           <w:text/>
         </w:sdtPr>
-        <w:sdtEndPr/>
         <w:sdtContent>
           <w:r>
             <w:t xml:space="preserve">    </w:t>
           </w:r>
         </w:sdtContent>
       </w:sdt>
+      <w:permEnd w:id="230453759"/>
       <w:r>
         <w:t xml:space="preserve">   </w:t>
       </w:r>
@@ -4714,6 +4851,7 @@
         <w:t>. </w:t>
       </w:r>
     </w:p>
+    <w:permStart w:id="732176783" w:edGrp="everyone"/>
     <w:p>
       <w:pPr>
         <w:pStyle w:val="Comment-Grader"/>
@@ -4728,13 +4866,13 @@
           <w15:appearance w15:val="hidden"/>
           <w:text/>
         </w:sdtPr>
-        <w:sdtEndPr/>
         <w:sdtContent>
           <w:r>
             <w:t xml:space="preserve">    </w:t>
           </w:r>
         </w:sdtContent>
       </w:sdt>
+      <w:permEnd w:id="732176783"/>
       <w:r>
         <w:t xml:space="preserve">    </w:t>
       </w:r>
@@ -4754,6 +4892,7 @@
         <w:rPr>
           <w:rFonts w:cstheme="majorHAnsi"/>
         </w:rPr>
+        <w:lastRenderedPageBreak/>
         <w:t>SUPPLEMENTARY I</w:t>
       </w:r>
       <w:r>
@@ -4866,6 +5005,7 @@
         <w:t>the services.</w:t>
       </w:r>
     </w:p>
+    <w:permStart w:id="1985440427" w:edGrp="everyone"/>
     <w:p>
       <w:pPr>
         <w:pStyle w:val="Comment-Grader"/>
@@ -4880,13 +5020,13 @@
           <w15:appearance w15:val="hidden"/>
           <w:text/>
         </w:sdtPr>
-        <w:sdtEndPr/>
         <w:sdtContent>
           <w:r>
             <w:t xml:space="preserve">    </w:t>
           </w:r>
         </w:sdtContent>
       </w:sdt>
+      <w:permEnd w:id="1985440427"/>
       <w:r>
         <w:t xml:space="preserve">   </w:t>
       </w:r>
@@ -4964,6 +5104,7 @@
         <w:t>This operation requires a confirmation since reviews cannot be updated or deleted.</w:t>
       </w:r>
     </w:p>
+    <w:permStart w:id="1070278833" w:edGrp="everyone"/>
     <w:p>
       <w:pPr>
         <w:pStyle w:val="Comment-Grader"/>
@@ -4978,13 +5119,13 @@
           <w15:appearance w15:val="hidden"/>
           <w:text/>
         </w:sdtPr>
-        <w:sdtEndPr/>
         <w:sdtContent>
           <w:r>
             <w:t xml:space="preserve">    </w:t>
           </w:r>
         </w:sdtContent>
       </w:sdt>
+      <w:permEnd w:id="1070278833"/>
       <w:r>
         <w:t xml:space="preserve">   </w:t>
       </w:r>
@@ -5039,6 +5180,7 @@
         <w:t>Update the system configuration. </w:t>
       </w:r>
     </w:p>
+    <w:permStart w:id="1694506261" w:edGrp="everyone"/>
     <w:p>
       <w:pPr>
         <w:pStyle w:val="Comment-Grader"/>
@@ -5053,13 +5195,13 @@
           <w15:appearance w15:val="hidden"/>
           <w:text/>
         </w:sdtPr>
-        <w:sdtEndPr/>
         <w:sdtContent>
           <w:r>
             <w:t xml:space="preserve">    </w:t>
           </w:r>
         </w:sdtContent>
       </w:sdt>
+      <w:permEnd w:id="1694506261"/>
       <w:r>
         <w:t xml:space="preserve">   </w:t>
       </w:r>
@@ -5117,6 +5259,7 @@
         <w:t xml:space="preserve">. </w:t>
       </w:r>
     </w:p>
+    <w:permStart w:id="2084703222" w:edGrp="everyone"/>
     <w:p>
       <w:pPr>
         <w:pStyle w:val="Comment-Grader"/>
@@ -5131,13 +5274,13 @@
           <w15:appearance w15:val="hidden"/>
           <w:text/>
         </w:sdtPr>
-        <w:sdtEndPr/>
         <w:sdtContent>
           <w:r>
             <w:t xml:space="preserve">    </w:t>
           </w:r>
         </w:sdtContent>
       </w:sdt>
+      <w:permEnd w:id="2084703222"/>
       <w:r>
         <w:t xml:space="preserve">   </w:t>
       </w:r>
@@ -5187,6 +5330,7 @@
         <w:t>. </w:t>
       </w:r>
     </w:p>
+    <w:permStart w:id="2120495563" w:edGrp="everyone"/>
     <w:p>
       <w:pPr>
         <w:pStyle w:val="Comment-Grader"/>
@@ -5201,13 +5345,13 @@
           <w15:appearance w15:val="hidden"/>
           <w:text/>
         </w:sdtPr>
-        <w:sdtEndPr/>
         <w:sdtContent>
           <w:r>
             <w:t xml:space="preserve">    </w:t>
           </w:r>
         </w:sdtContent>
       </w:sdt>
+      <w:permEnd w:id="2120495563"/>
       <w:r>
         <w:t xml:space="preserve">   </w:t>
       </w:r>
@@ -5248,7 +5392,11 @@
         <w:t xml:space="preserve">.  </w:t>
       </w:r>
       <w:r>
-        <w:t xml:space="preserve">Internally, all moments must be stored in GMT format.  </w:t>
+        <w:t xml:space="preserve">Internally, all </w:t>
+      </w:r>
+      <w:r>
+        <w:lastRenderedPageBreak/>
+        <w:t xml:space="preserve">moments must be stored in GMT format.  </w:t>
       </w:r>
       <w:r>
         <w:t xml:space="preserve">This requirement must be fulfilled in this and every </w:t>
@@ -5266,6 +5414,7 @@
         <w:t xml:space="preserve">. </w:t>
       </w:r>
     </w:p>
+    <w:permStart w:id="422514435" w:edGrp="everyone"/>
     <w:p>
       <w:pPr>
         <w:pStyle w:val="Comment-Grader"/>
@@ -5280,13 +5429,13 @@
           <w15:appearance w15:val="hidden"/>
           <w:text/>
         </w:sdtPr>
-        <w:sdtEndPr/>
         <w:sdtContent>
           <w:r>
             <w:t xml:space="preserve">    </w:t>
           </w:r>
         </w:sdtContent>
       </w:sdt>
+      <w:permEnd w:id="422514435"/>
     </w:p>
     <w:p>
       <w:pPr>
@@ -5359,6 +5508,7 @@
         <w:t>.</w:t>
       </w:r>
     </w:p>
+    <w:permStart w:id="433923951" w:edGrp="everyone"/>
     <w:p>
       <w:pPr>
         <w:pStyle w:val="Comment-Grader"/>
@@ -5373,13 +5523,13 @@
           <w15:appearance w15:val="hidden"/>
           <w:text/>
         </w:sdtPr>
-        <w:sdtEndPr/>
         <w:sdtContent>
           <w:r>
             <w:t xml:space="preserve">    </w:t>
           </w:r>
         </w:sdtContent>
       </w:sdt>
+      <w:permEnd w:id="433923951"/>
       <w:r>
         <w:t xml:space="preserve">     </w:t>
       </w:r>
@@ -5392,6 +5542,7 @@
         <w:pStyle w:val="Ttulo1"/>
       </w:pPr>
       <w:r>
+        <w:lastRenderedPageBreak/>
         <w:t>SUPPLEMENTARY I</w:t>
       </w:r>
       <w:r>
@@ -5513,6 +5664,7 @@
         <w:t>report on the results.</w:t>
       </w:r>
     </w:p>
+    <w:permStart w:id="1465547332" w:edGrp="everyone"/>
     <w:p>
       <w:pPr>
         <w:pStyle w:val="Comment-Grader"/>
@@ -5527,13 +5679,13 @@
           <w15:appearance w15:val="hidden"/>
           <w:text/>
         </w:sdtPr>
-        <w:sdtEndPr/>
         <w:sdtContent>
           <w:r>
             <w:t xml:space="preserve">    </w:t>
           </w:r>
         </w:sdtContent>
       </w:sdt>
+      <w:permEnd w:id="1465547332"/>
       <w:r>
         <w:t xml:space="preserve">  </w:t>
       </w:r>
@@ -5560,6 +5712,7 @@
         <w:t>Produce a lint report.</w:t>
       </w:r>
     </w:p>
+    <w:permStart w:id="2056024124" w:edGrp="everyone"/>
     <w:p>
       <w:pPr>
         <w:pStyle w:val="Comment-Grader"/>
@@ -5574,13 +5727,13 @@
           <w15:appearance w15:val="hidden"/>
           <w:text/>
         </w:sdtPr>
-        <w:sdtEndPr/>
         <w:sdtContent>
           <w:r>
             <w:t xml:space="preserve">    </w:t>
           </w:r>
         </w:sdtContent>
       </w:sdt>
+      <w:permEnd w:id="2056024124"/>
       <w:r>
         <w:t xml:space="preserve">          </w:t>
       </w:r>
@@ -5604,6 +5757,7 @@
         <w:rPr>
           <w:rFonts w:cstheme="majorHAnsi"/>
         </w:rPr>
+        <w:lastRenderedPageBreak/>
         <w:t>SUPPLEMENTARY II</w:t>
       </w:r>
       <w:r>
@@ -5747,6 +5901,7 @@
         <w:t>Produce an analysis report.</w:t>
       </w:r>
     </w:p>
+    <w:permStart w:id="358632476" w:edGrp="everyone"/>
     <w:p>
       <w:pPr>
         <w:pStyle w:val="Comment-Grader"/>
@@ -5761,13 +5916,13 @@
           <w15:appearance w15:val="hidden"/>
           <w:text/>
         </w:sdtPr>
-        <w:sdtEndPr/>
         <w:sdtContent>
           <w:r>
             <w:t xml:space="preserve">    </w:t>
           </w:r>
         </w:sdtContent>
       </w:sdt>
+      <w:permEnd w:id="358632476"/>
       <w:r>
         <w:t xml:space="preserve">   </w:t>
       </w:r>
@@ -5780,6 +5935,7 @@
         <w:t>Produce a planning and progress report.</w:t>
       </w:r>
     </w:p>
+    <w:permStart w:id="1731732844" w:edGrp="everyone"/>
     <w:p>
       <w:pPr>
         <w:pStyle w:val="Comment-Grader"/>
@@ -5794,13 +5950,13 @@
           <w15:appearance w15:val="hidden"/>
           <w:text/>
         </w:sdtPr>
-        <w:sdtEndPr/>
         <w:sdtContent>
           <w:r>
             <w:t xml:space="preserve">    </w:t>
           </w:r>
         </w:sdtContent>
       </w:sdt>
+      <w:permEnd w:id="1731732844"/>
       <w:r>
         <w:t xml:space="preserve">   </w:t>
       </w:r>
@@ -5825,6 +5981,7 @@
         <w:rPr>
           <w:rFonts w:cstheme="majorHAnsi"/>
         </w:rPr>
+        <w:lastRenderedPageBreak/>
         <w:t>SUPPLEMENTARY II</w:t>
       </w:r>
       <w:r>
@@ -6014,6 +6171,7 @@
         <w:t xml:space="preserve"> (in the past) to indicate whether the passenger is still banned or if the prohibition has been lifted. </w:t>
       </w:r>
     </w:p>
+    <w:permStart w:id="1815554783" w:edGrp="everyone"/>
     <w:p>
       <w:pPr>
         <w:pStyle w:val="Comment-Grader"/>
@@ -6028,13 +6186,13 @@
           <w15:appearance w15:val="hidden"/>
           <w:text/>
         </w:sdtPr>
-        <w:sdtEndPr/>
         <w:sdtContent>
           <w:r>
             <w:t xml:space="preserve">    </w:t>
           </w:r>
         </w:sdtContent>
       </w:sdt>
+      <w:permEnd w:id="1815554783"/>
       <w:r>
         <w:t xml:space="preserve"> </w:t>
       </w:r>
@@ -6102,6 +6260,7 @@
         <w:t>pay-per-use services!  This requirement must be fulfilled in this and every other group or individual deliverable for it to be considered satisfied. </w:t>
       </w:r>
     </w:p>
+    <w:permStart w:id="1408045569" w:edGrp="everyone"/>
     <w:p>
       <w:pPr>
         <w:pStyle w:val="Comment-Grader"/>
@@ -6116,13 +6275,13 @@
           <w15:appearance w15:val="hidden"/>
           <w:text/>
         </w:sdtPr>
-        <w:sdtEndPr/>
         <w:sdtContent>
           <w:r>
             <w:t xml:space="preserve">    </w:t>
           </w:r>
         </w:sdtContent>
       </w:sdt>
+      <w:permEnd w:id="1408045569"/>
       <w:r>
         <w:t xml:space="preserve">  </w:t>
       </w:r>
@@ -6177,6 +6336,7 @@
         <w:t>Produce an analysis report.</w:t>
       </w:r>
     </w:p>
+    <w:permStart w:id="1362912911" w:edGrp="everyone"/>
     <w:p>
       <w:pPr>
         <w:pStyle w:val="Comment-Grader"/>
@@ -6191,13 +6351,13 @@
           <w15:appearance w15:val="hidden"/>
           <w:text/>
         </w:sdtPr>
-        <w:sdtEndPr/>
         <w:sdtContent>
           <w:r>
             <w:t xml:space="preserve">    </w:t>
           </w:r>
         </w:sdtContent>
       </w:sdt>
+      <w:permEnd w:id="1362912911"/>
       <w:r>
         <w:t xml:space="preserve">   </w:t>
       </w:r>
@@ -6210,6 +6370,7 @@
         <w:t>Produce a planning and progress report.</w:t>
       </w:r>
     </w:p>
+    <w:permStart w:id="2031892606" w:edGrp="everyone"/>
     <w:p>
       <w:pPr>
         <w:pStyle w:val="Comment-Grader"/>
@@ -6224,13 +6385,13 @@
           <w15:appearance w15:val="hidden"/>
           <w:text/>
         </w:sdtPr>
-        <w:sdtEndPr/>
         <w:sdtContent>
           <w:r>
             <w:t xml:space="preserve">    </w:t>
           </w:r>
         </w:sdtContent>
       </w:sdt>
+      <w:permEnd w:id="2031892606"/>
       <w:r>
         <w:t xml:space="preserve">  </w:t>
       </w:r>
@@ -6249,6 +6410,7 @@
         <w:rPr>
           <w:rFonts w:cstheme="majorHAnsi"/>
         </w:rPr>
+        <w:lastRenderedPageBreak/>
         <w:t>SUPPLEMENTARY II</w:t>
       </w:r>
       <w:r>
@@ -6411,6 +6573,7 @@
         <w:t>.</w:t>
       </w:r>
     </w:p>
+    <w:permStart w:id="991234116" w:edGrp="everyone"/>
     <w:p>
       <w:pPr>
         <w:pStyle w:val="Comment-Grader"/>
@@ -6425,13 +6588,13 @@
           <w15:appearance w15:val="hidden"/>
           <w:text/>
         </w:sdtPr>
-        <w:sdtEndPr/>
         <w:sdtContent>
           <w:r>
             <w:t xml:space="preserve">    </w:t>
           </w:r>
         </w:sdtContent>
       </w:sdt>
+      <w:permEnd w:id="991234116"/>
       <w:r>
         <w:t xml:space="preserve">   </w:t>
       </w:r>
@@ -6488,6 +6651,7 @@
         <w:t>.</w:t>
       </w:r>
     </w:p>
+    <w:permStart w:id="745096751" w:edGrp="everyone"/>
     <w:p>
       <w:pPr>
         <w:pStyle w:val="Comment-Grader"/>
@@ -6502,13 +6666,13 @@
           <w15:appearance w15:val="hidden"/>
           <w:text/>
         </w:sdtPr>
-        <w:sdtEndPr/>
         <w:sdtContent>
           <w:r>
             <w:t xml:space="preserve">    </w:t>
           </w:r>
         </w:sdtContent>
       </w:sdt>
+      <w:permEnd w:id="745096751"/>
       <w:r>
         <w:t xml:space="preserve">   </w:t>
       </w:r>
@@ -6944,6 +7108,7 @@
         <w:t>group or individual deliverables for it to be considered valid.</w:t>
       </w:r>
     </w:p>
+    <w:permStart w:id="361393539" w:edGrp="everyone"/>
     <w:p>
       <w:pPr>
         <w:pStyle w:val="Comment-Grader"/>
@@ -6958,13 +7123,13 @@
           <w15:appearance w15:val="hidden"/>
           <w:text/>
         </w:sdtPr>
-        <w:sdtEndPr/>
         <w:sdtContent>
           <w:r>
             <w:t xml:space="preserve">    </w:t>
           </w:r>
         </w:sdtContent>
       </w:sdt>
+      <w:permEnd w:id="361393539"/>
       <w:r>
         <w:t xml:space="preserve">  </w:t>
       </w:r>
@@ -6980,6 +7145,7 @@
         <w:rPr>
           <w:rFonts w:cstheme="majorHAnsi"/>
         </w:rPr>
+        <w:lastRenderedPageBreak/>
         <w:t>Testing requirements </w:t>
       </w:r>
     </w:p>
@@ -7016,6 +7182,7 @@
         <w:t>Produce an analysis report.</w:t>
       </w:r>
     </w:p>
+    <w:permStart w:id="833295285" w:edGrp="everyone"/>
     <w:p>
       <w:pPr>
         <w:pStyle w:val="Comment-Grader"/>
@@ -7030,13 +7197,13 @@
           <w15:appearance w15:val="hidden"/>
           <w:text/>
         </w:sdtPr>
-        <w:sdtEndPr/>
         <w:sdtContent>
           <w:r>
             <w:t xml:space="preserve">    </w:t>
           </w:r>
         </w:sdtContent>
       </w:sdt>
+      <w:permEnd w:id="833295285"/>
       <w:r>
         <w:t xml:space="preserve">   </w:t>
       </w:r>
@@ -7049,6 +7216,7 @@
         <w:t>Produce a planning and progress report.</w:t>
       </w:r>
     </w:p>
+    <w:permStart w:id="1514348030" w:edGrp="everyone"/>
     <w:p>
       <w:pPr>
         <w:pStyle w:val="Comment-Grader"/>
@@ -7063,13 +7231,13 @@
           <w15:appearance w15:val="hidden"/>
           <w:text/>
         </w:sdtPr>
-        <w:sdtEndPr/>
         <w:sdtContent>
           <w:r>
             <w:t xml:space="preserve">    </w:t>
           </w:r>
         </w:sdtContent>
       </w:sdt>
+      <w:permEnd w:id="1514348030"/>
       <w:r>
         <w:t xml:space="preserve">     </w:t>
       </w:r>
@@ -7091,6 +7259,7 @@
         <w:rPr>
           <w:rFonts w:cstheme="majorHAnsi"/>
         </w:rPr>
+        <w:lastRenderedPageBreak/>
         <w:t>SUPPLEMENTARY II</w:t>
       </w:r>
       <w:r>
@@ -7221,6 +7390,7 @@
         <w:t>is properly mocked.</w:t>
       </w:r>
     </w:p>
+    <w:permStart w:id="2092566320" w:edGrp="everyone"/>
     <w:p>
       <w:pPr>
         <w:pStyle w:val="Comment-Grader"/>
@@ -7235,13 +7405,13 @@
           <w15:appearance w15:val="hidden"/>
           <w:text/>
         </w:sdtPr>
-        <w:sdtEndPr/>
         <w:sdtContent>
           <w:r>
             <w:t xml:space="preserve">    </w:t>
           </w:r>
         </w:sdtContent>
       </w:sdt>
+      <w:permEnd w:id="2092566320"/>
       <w:r>
         <w:t xml:space="preserve">  </w:t>
       </w:r>
@@ -7268,6 +7438,7 @@
         <w:t>Produce an analysis report.</w:t>
       </w:r>
     </w:p>
+    <w:permStart w:id="1306342161" w:edGrp="everyone"/>
     <w:p>
       <w:pPr>
         <w:pStyle w:val="Comment-Grader"/>
@@ -7282,13 +7453,13 @@
           <w15:appearance w15:val="hidden"/>
           <w:text/>
         </w:sdtPr>
-        <w:sdtEndPr/>
         <w:sdtContent>
           <w:r>
             <w:t xml:space="preserve">    </w:t>
           </w:r>
         </w:sdtContent>
       </w:sdt>
+      <w:permEnd w:id="1306342161"/>
       <w:r>
         <w:t xml:space="preserve">     </w:t>
       </w:r>
@@ -7301,6 +7472,7 @@
         <w:t>Produce a planning and progress report.</w:t>
       </w:r>
     </w:p>
+    <w:permStart w:id="1978161967" w:edGrp="everyone"/>
     <w:p>
       <w:pPr>
         <w:pStyle w:val="Comment-Grader"/>
@@ -7315,13 +7487,13 @@
           <w15:appearance w15:val="hidden"/>
           <w:text/>
         </w:sdtPr>
-        <w:sdtEndPr/>
         <w:sdtContent>
           <w:r>
             <w:t xml:space="preserve">    </w:t>
           </w:r>
         </w:sdtContent>
       </w:sdt>
+      <w:permEnd w:id="1978161967"/>
       <w:r>
         <w:t xml:space="preserve">      </w:t>
       </w:r>
@@ -11035,17 +11207,19 @@
     <w:rsidRoot w:val="006B2BEC"/>
     <w:rsid w:val="00053924"/>
     <w:rsid w:val="00055A68"/>
+    <w:rsid w:val="00056F9D"/>
     <w:rsid w:val="0009453F"/>
     <w:rsid w:val="000B5C7E"/>
-    <w:rsid w:val="001058EF"/>
     <w:rsid w:val="00117B5F"/>
     <w:rsid w:val="00175D09"/>
+    <w:rsid w:val="00184F7B"/>
     <w:rsid w:val="00185460"/>
     <w:rsid w:val="001942D6"/>
     <w:rsid w:val="001C5FFF"/>
     <w:rsid w:val="00207973"/>
     <w:rsid w:val="00221D48"/>
     <w:rsid w:val="00260AAC"/>
+    <w:rsid w:val="002E323B"/>
     <w:rsid w:val="00336824"/>
     <w:rsid w:val="00364D10"/>
     <w:rsid w:val="003B5C99"/>
@@ -11058,6 +11232,7 @@
     <w:rsid w:val="004915A9"/>
     <w:rsid w:val="004B6C76"/>
     <w:rsid w:val="004C0766"/>
+    <w:rsid w:val="004C3292"/>
     <w:rsid w:val="004E7F77"/>
     <w:rsid w:val="00562343"/>
     <w:rsid w:val="00563CD3"/>
@@ -11069,7 +11244,6 @@
     <w:rsid w:val="00622486"/>
     <w:rsid w:val="00693ED9"/>
     <w:rsid w:val="006979C5"/>
-    <w:rsid w:val="006A78FD"/>
     <w:rsid w:val="006B10B7"/>
     <w:rsid w:val="006B2BEC"/>
     <w:rsid w:val="006F209A"/>
@@ -11077,6 +11251,7 @@
     <w:rsid w:val="00790E22"/>
     <w:rsid w:val="00802250"/>
     <w:rsid w:val="0082287A"/>
+    <w:rsid w:val="00833438"/>
     <w:rsid w:val="008B1087"/>
     <w:rsid w:val="008B2B2C"/>
     <w:rsid w:val="008E4C14"/>
@@ -11084,9 +11259,11 @@
     <w:rsid w:val="0093244F"/>
     <w:rsid w:val="00946AA5"/>
     <w:rsid w:val="00953D97"/>
+    <w:rsid w:val="009A469A"/>
     <w:rsid w:val="009F61B1"/>
     <w:rsid w:val="00A01064"/>
     <w:rsid w:val="00A011E1"/>
+    <w:rsid w:val="00A0153A"/>
     <w:rsid w:val="00A04483"/>
     <w:rsid w:val="00A15F13"/>
     <w:rsid w:val="00A222AC"/>
@@ -11101,6 +11278,7 @@
     <w:rsid w:val="00C9535D"/>
     <w:rsid w:val="00CC69E2"/>
     <w:rsid w:val="00CE5869"/>
+    <w:rsid w:val="00D56C85"/>
     <w:rsid w:val="00D72CB9"/>
     <w:rsid w:val="00D86553"/>
     <w:rsid w:val="00D9098F"/>

</xml_diff>